<commit_message>
Removed Custom Email Apex Actions
</commit_message>
<xml_diff>
--- a/docs/processes/OnboardingApplicationUserStories.docx
+++ b/docs/processes/OnboardingApplicationUserStories.docx
@@ -84,8 +84,15 @@
           <w:noProof/>
           <w:kern w:val="0"/>
         </w:rPr>
-        <w:pict w14:anchorId="40C707E4">
-          <v:rect id="_x0000_i1046" alt="" style="width:468pt;height:.05pt;mso-width-percent:0;mso-height-percent:0;mso-width-percent:0;mso-height-percent:0" o:hralign="center" o:hrstd="t" o:hr="t" fillcolor="#a0a0a0" stroked="f"/>
+      </w:r>
+      <w:r>
+        <w:rPr>
+          <w:rFonts w:ascii="Times New Roman" w:eastAsia="Times New Roman" w:hAnsi="Times New Roman" w:cs="Times New Roman"/>
+          <w:noProof/>
+          <w:kern w:val="0"/>
+        </w:rPr>
+        <w:pict w14:anchorId="6911D2E4">
+          <v:rect id="_x0000_i1090" alt="" style="width:468pt;height:.05pt;mso-width-percent:0;mso-height-percent:0;mso-width-percent:0;mso-height-percent:0" o:hralign="center" o:hrstd="t" o:hr="t" fillcolor="#a0a0a0" stroked="f"/>
         </w:pict>
       </w:r>
     </w:p>
@@ -223,8 +230,15 @@
           <w:noProof/>
           <w:kern w:val="0"/>
         </w:rPr>
-        <w:pict w14:anchorId="172F6E47">
-          <v:rect id="_x0000_i1045" alt="" style="width:468pt;height:.05pt;mso-width-percent:0;mso-height-percent:0;mso-width-percent:0;mso-height-percent:0" o:hralign="center" o:hrstd="t" o:hr="t" fillcolor="#a0a0a0" stroked="f"/>
+      </w:r>
+      <w:r>
+        <w:rPr>
+          <w:rFonts w:ascii="Times New Roman" w:eastAsia="Times New Roman" w:hAnsi="Times New Roman" w:cs="Times New Roman"/>
+          <w:noProof/>
+          <w:kern w:val="0"/>
+        </w:rPr>
+        <w:pict w14:anchorId="2195CB36">
+          <v:rect id="_x0000_i1089" alt="" style="width:468pt;height:.05pt;mso-width-percent:0;mso-height-percent:0;mso-width-percent:0;mso-height-percent:0" o:hralign="center" o:hrstd="t" o:hr="t" fillcolor="#a0a0a0" stroked="f"/>
         </w:pict>
       </w:r>
     </w:p>
@@ -362,8 +376,15 @@
           <w:noProof/>
           <w:kern w:val="0"/>
         </w:rPr>
-        <w:pict w14:anchorId="1F9B0251">
-          <v:rect id="_x0000_i1044" alt="" style="width:468pt;height:.05pt;mso-width-percent:0;mso-height-percent:0;mso-width-percent:0;mso-height-percent:0" o:hralign="center" o:hrstd="t" o:hr="t" fillcolor="#a0a0a0" stroked="f"/>
+      </w:r>
+      <w:r>
+        <w:rPr>
+          <w:rFonts w:ascii="Times New Roman" w:eastAsia="Times New Roman" w:hAnsi="Times New Roman" w:cs="Times New Roman"/>
+          <w:noProof/>
+          <w:kern w:val="0"/>
+        </w:rPr>
+        <w:pict w14:anchorId="03A5C4AF">
+          <v:rect id="_x0000_i1088" alt="" style="width:468pt;height:.05pt;mso-width-percent:0;mso-height-percent:0;mso-width-percent:0;mso-height-percent:0" o:hralign="center" o:hrstd="t" o:hr="t" fillcolor="#a0a0a0" stroked="f"/>
         </w:pict>
       </w:r>
     </w:p>
@@ -501,8 +522,15 @@
           <w:noProof/>
           <w:kern w:val="0"/>
         </w:rPr>
-        <w:pict w14:anchorId="607E33F4">
-          <v:rect id="_x0000_i1043" alt="" style="width:468pt;height:.05pt;mso-width-percent:0;mso-height-percent:0;mso-width-percent:0;mso-height-percent:0" o:hralign="center" o:hrstd="t" o:hr="t" fillcolor="#a0a0a0" stroked="f"/>
+      </w:r>
+      <w:r>
+        <w:rPr>
+          <w:rFonts w:ascii="Times New Roman" w:eastAsia="Times New Roman" w:hAnsi="Times New Roman" w:cs="Times New Roman"/>
+          <w:noProof/>
+          <w:kern w:val="0"/>
+        </w:rPr>
+        <w:pict w14:anchorId="776ECC24">
+          <v:rect id="_x0000_i1087" alt="" style="width:468pt;height:.05pt;mso-width-percent:0;mso-height-percent:0;mso-width-percent:0;mso-height-percent:0" o:hralign="center" o:hrstd="t" o:hr="t" fillcolor="#a0a0a0" stroked="f"/>
         </w:pict>
       </w:r>
     </w:p>
@@ -640,8 +668,15 @@
           <w:noProof/>
           <w:kern w:val="0"/>
         </w:rPr>
-        <w:pict w14:anchorId="2B688BCB">
-          <v:rect id="_x0000_i1042" alt="" style="width:468pt;height:.05pt;mso-width-percent:0;mso-height-percent:0;mso-width-percent:0;mso-height-percent:0" o:hralign="center" o:hrstd="t" o:hr="t" fillcolor="#a0a0a0" stroked="f"/>
+      </w:r>
+      <w:r>
+        <w:rPr>
+          <w:rFonts w:ascii="Times New Roman" w:eastAsia="Times New Roman" w:hAnsi="Times New Roman" w:cs="Times New Roman"/>
+          <w:noProof/>
+          <w:kern w:val="0"/>
+        </w:rPr>
+        <w:pict w14:anchorId="13827D6B">
+          <v:rect id="_x0000_i1086" alt="" style="width:468pt;height:.05pt;mso-width-percent:0;mso-height-percent:0;mso-width-percent:0;mso-height-percent:0" o:hralign="center" o:hrstd="t" o:hr="t" fillcolor="#a0a0a0" stroked="f"/>
         </w:pict>
       </w:r>
     </w:p>
@@ -780,8 +815,15 @@
           <w:noProof/>
           <w:kern w:val="0"/>
         </w:rPr>
-        <w:pict w14:anchorId="68F06A53">
-          <v:rect id="_x0000_i1041" alt="" style="width:468pt;height:.05pt;mso-width-percent:0;mso-height-percent:0;mso-width-percent:0;mso-height-percent:0" o:hralign="center" o:hrstd="t" o:hr="t" fillcolor="#a0a0a0" stroked="f"/>
+      </w:r>
+      <w:r>
+        <w:rPr>
+          <w:rFonts w:ascii="Times New Roman" w:eastAsia="Times New Roman" w:hAnsi="Times New Roman" w:cs="Times New Roman"/>
+          <w:noProof/>
+          <w:kern w:val="0"/>
+        </w:rPr>
+        <w:pict w14:anchorId="32FE7C39">
+          <v:rect id="_x0000_i1085" alt="" style="width:468pt;height:.05pt;mso-width-percent:0;mso-height-percent:0;mso-width-percent:0;mso-height-percent:0" o:hralign="center" o:hrstd="t" o:hr="t" fillcolor="#a0a0a0" stroked="f"/>
         </w:pict>
       </w:r>
     </w:p>
@@ -919,8 +961,15 @@
           <w:noProof/>
           <w:kern w:val="0"/>
         </w:rPr>
-        <w:pict w14:anchorId="54AC2E2B">
-          <v:rect id="_x0000_i1040" alt="" style="width:468pt;height:.05pt;mso-width-percent:0;mso-height-percent:0;mso-width-percent:0;mso-height-percent:0" o:hralign="center" o:hrstd="t" o:hr="t" fillcolor="#a0a0a0" stroked="f"/>
+      </w:r>
+      <w:r>
+        <w:rPr>
+          <w:rFonts w:ascii="Times New Roman" w:eastAsia="Times New Roman" w:hAnsi="Times New Roman" w:cs="Times New Roman"/>
+          <w:noProof/>
+          <w:kern w:val="0"/>
+        </w:rPr>
+        <w:pict w14:anchorId="23B5A8D6">
+          <v:rect id="_x0000_i1084" alt="" style="width:468pt;height:.05pt;mso-width-percent:0;mso-height-percent:0;mso-width-percent:0;mso-height-percent:0" o:hralign="center" o:hrstd="t" o:hr="t" fillcolor="#a0a0a0" stroked="f"/>
         </w:pict>
       </w:r>
     </w:p>
@@ -939,8 +988,15 @@
           <w:noProof/>
           <w:kern w:val="0"/>
         </w:rPr>
-        <w:pict w14:anchorId="112E28C4">
-          <v:rect id="_x0000_i1039" alt="" style="width:468pt;height:.05pt;mso-width-percent:0;mso-height-percent:0;mso-width-percent:0;mso-height-percent:0" o:hralign="center" o:hrstd="t" o:hr="t" fillcolor="#a0a0a0" stroked="f"/>
+      </w:r>
+      <w:r>
+        <w:rPr>
+          <w:rFonts w:ascii="Times New Roman" w:eastAsia="Times New Roman" w:hAnsi="Times New Roman" w:cs="Times New Roman"/>
+          <w:noProof/>
+          <w:kern w:val="0"/>
+        </w:rPr>
+        <w:pict w14:anchorId="174770BA">
+          <v:rect id="_x0000_i1083" alt="" style="width:468pt;height:.05pt;mso-width-percent:0;mso-height-percent:0;mso-width-percent:0;mso-height-percent:0" o:hralign="center" o:hrstd="t" o:hr="t" fillcolor="#a0a0a0" stroked="f"/>
         </w:pict>
       </w:r>
     </w:p>
@@ -1026,8 +1082,15 @@
           <w:noProof/>
           <w:kern w:val="0"/>
         </w:rPr>
-        <w:pict w14:anchorId="1837D5D9">
-          <v:rect id="_x0000_i1038" alt="" style="width:468pt;height:.05pt;mso-width-percent:0;mso-height-percent:0;mso-width-percent:0;mso-height-percent:0" o:hralign="center" o:hrstd="t" o:hr="t" fillcolor="#a0a0a0" stroked="f"/>
+      </w:r>
+      <w:r>
+        <w:rPr>
+          <w:rFonts w:ascii="Times New Roman" w:eastAsia="Times New Roman" w:hAnsi="Times New Roman" w:cs="Times New Roman"/>
+          <w:noProof/>
+          <w:kern w:val="0"/>
+        </w:rPr>
+        <w:pict w14:anchorId="1795662E">
+          <v:rect id="_x0000_i1082" alt="" style="width:468pt;height:.05pt;mso-width-percent:0;mso-height-percent:0;mso-width-percent:0;mso-height-percent:0" o:hralign="center" o:hrstd="t" o:hr="t" fillcolor="#a0a0a0" stroked="f"/>
         </w:pict>
       </w:r>
     </w:p>
@@ -1165,8 +1228,15 @@
           <w:noProof/>
           <w:kern w:val="0"/>
         </w:rPr>
-        <w:pict w14:anchorId="134FC0ED">
-          <v:rect id="_x0000_i1037" alt="" style="width:468pt;height:.05pt;mso-width-percent:0;mso-height-percent:0;mso-width-percent:0;mso-height-percent:0" o:hralign="center" o:hrstd="t" o:hr="t" fillcolor="#a0a0a0" stroked="f"/>
+      </w:r>
+      <w:r>
+        <w:rPr>
+          <w:rFonts w:ascii="Times New Roman" w:eastAsia="Times New Roman" w:hAnsi="Times New Roman" w:cs="Times New Roman"/>
+          <w:noProof/>
+          <w:kern w:val="0"/>
+        </w:rPr>
+        <w:pict w14:anchorId="3001F0BE">
+          <v:rect id="_x0000_i1081" alt="" style="width:468pt;height:.05pt;mso-width-percent:0;mso-height-percent:0;mso-width-percent:0;mso-height-percent:0" o:hralign="center" o:hrstd="t" o:hr="t" fillcolor="#a0a0a0" stroked="f"/>
         </w:pict>
       </w:r>
     </w:p>
@@ -1304,8 +1374,15 @@
           <w:noProof/>
           <w:kern w:val="0"/>
         </w:rPr>
-        <w:pict w14:anchorId="35382F14">
-          <v:rect id="_x0000_i1036" alt="" style="width:468pt;height:.05pt;mso-width-percent:0;mso-height-percent:0;mso-width-percent:0;mso-height-percent:0" o:hralign="center" o:hrstd="t" o:hr="t" fillcolor="#a0a0a0" stroked="f"/>
+      </w:r>
+      <w:r>
+        <w:rPr>
+          <w:rFonts w:ascii="Times New Roman" w:eastAsia="Times New Roman" w:hAnsi="Times New Roman" w:cs="Times New Roman"/>
+          <w:noProof/>
+          <w:kern w:val="0"/>
+        </w:rPr>
+        <w:pict w14:anchorId="3BBB03BA">
+          <v:rect id="_x0000_i1080" alt="" style="width:468pt;height:.05pt;mso-width-percent:0;mso-height-percent:0;mso-width-percent:0;mso-height-percent:0" o:hralign="center" o:hrstd="t" o:hr="t" fillcolor="#a0a0a0" stroked="f"/>
         </w:pict>
       </w:r>
     </w:p>
@@ -1444,8 +1521,15 @@
           <w:kern w:val="0"/>
         </w:rPr>
         <w:lastRenderedPageBreak/>
-        <w:pict w14:anchorId="24F177B2">
-          <v:rect id="_x0000_i1035" alt="" style="width:468pt;height:.05pt;mso-width-percent:0;mso-height-percent:0;mso-width-percent:0;mso-height-percent:0" o:hralign="center" o:hrstd="t" o:hr="t" fillcolor="#a0a0a0" stroked="f"/>
+      </w:r>
+      <w:r>
+        <w:rPr>
+          <w:rFonts w:ascii="Times New Roman" w:eastAsia="Times New Roman" w:hAnsi="Times New Roman" w:cs="Times New Roman"/>
+          <w:noProof/>
+          <w:kern w:val="0"/>
+        </w:rPr>
+        <w:pict w14:anchorId="34247282">
+          <v:rect id="_x0000_i1079" alt="" style="width:468pt;height:.05pt;mso-width-percent:0;mso-height-percent:0;mso-width-percent:0;mso-height-percent:0" o:hralign="center" o:hrstd="t" o:hr="t" fillcolor="#a0a0a0" stroked="f"/>
         </w:pict>
       </w:r>
     </w:p>
@@ -1583,8 +1667,15 @@
           <w:noProof/>
           <w:kern w:val="0"/>
         </w:rPr>
-        <w:pict w14:anchorId="1531E233">
-          <v:rect id="_x0000_i1034" alt="" style="width:468pt;height:.05pt;mso-width-percent:0;mso-height-percent:0;mso-width-percent:0;mso-height-percent:0" o:hralign="center" o:hrstd="t" o:hr="t" fillcolor="#a0a0a0" stroked="f"/>
+      </w:r>
+      <w:r>
+        <w:rPr>
+          <w:rFonts w:ascii="Times New Roman" w:eastAsia="Times New Roman" w:hAnsi="Times New Roman" w:cs="Times New Roman"/>
+          <w:noProof/>
+          <w:kern w:val="0"/>
+        </w:rPr>
+        <w:pict w14:anchorId="064B7E4C">
+          <v:rect id="_x0000_i1078" alt="" style="width:468pt;height:.05pt;mso-width-percent:0;mso-height-percent:0;mso-width-percent:0;mso-height-percent:0" o:hralign="center" o:hrstd="t" o:hr="t" fillcolor="#a0a0a0" stroked="f"/>
         </w:pict>
       </w:r>
     </w:p>
@@ -1722,8 +1813,15 @@
           <w:noProof/>
           <w:kern w:val="0"/>
         </w:rPr>
-        <w:pict w14:anchorId="29E84778">
-          <v:rect id="_x0000_i1033" alt="" style="width:468pt;height:.05pt;mso-width-percent:0;mso-height-percent:0;mso-width-percent:0;mso-height-percent:0" o:hralign="center" o:hrstd="t" o:hr="t" fillcolor="#a0a0a0" stroked="f"/>
+      </w:r>
+      <w:r>
+        <w:rPr>
+          <w:rFonts w:ascii="Times New Roman" w:eastAsia="Times New Roman" w:hAnsi="Times New Roman" w:cs="Times New Roman"/>
+          <w:noProof/>
+          <w:kern w:val="0"/>
+        </w:rPr>
+        <w:pict w14:anchorId="317EE12C">
+          <v:rect id="_x0000_i1077" alt="" style="width:468pt;height:.05pt;mso-width-percent:0;mso-height-percent:0;mso-width-percent:0;mso-height-percent:0" o:hralign="center" o:hrstd="t" o:hr="t" fillcolor="#a0a0a0" stroked="f"/>
         </w:pict>
       </w:r>
     </w:p>
@@ -1861,8 +1959,15 @@
           <w:noProof/>
           <w:kern w:val="0"/>
         </w:rPr>
-        <w:pict w14:anchorId="243AFDD3">
-          <v:rect id="_x0000_i1032" alt="" style="width:468pt;height:.05pt;mso-width-percent:0;mso-height-percent:0;mso-width-percent:0;mso-height-percent:0" o:hralign="center" o:hrstd="t" o:hr="t" fillcolor="#a0a0a0" stroked="f"/>
+      </w:r>
+      <w:r>
+        <w:rPr>
+          <w:rFonts w:ascii="Times New Roman" w:eastAsia="Times New Roman" w:hAnsi="Times New Roman" w:cs="Times New Roman"/>
+          <w:noProof/>
+          <w:kern w:val="0"/>
+        </w:rPr>
+        <w:pict w14:anchorId="59243DC6">
+          <v:rect id="_x0000_i1076" alt="" style="width:468pt;height:.05pt;mso-width-percent:0;mso-height-percent:0;mso-width-percent:0;mso-height-percent:0" o:hralign="center" o:hrstd="t" o:hr="t" fillcolor="#a0a0a0" stroked="f"/>
         </w:pict>
       </w:r>
     </w:p>
@@ -2000,8 +2105,15 @@
           <w:noProof/>
           <w:kern w:val="0"/>
         </w:rPr>
-        <w:pict w14:anchorId="6CDC629F">
-          <v:rect id="_x0000_i1031" alt="" style="width:468pt;height:.05pt;mso-width-percent:0;mso-height-percent:0;mso-width-percent:0;mso-height-percent:0" o:hralign="center" o:hrstd="t" o:hr="t" fillcolor="#a0a0a0" stroked="f"/>
+      </w:r>
+      <w:r>
+        <w:rPr>
+          <w:rFonts w:ascii="Times New Roman" w:eastAsia="Times New Roman" w:hAnsi="Times New Roman" w:cs="Times New Roman"/>
+          <w:noProof/>
+          <w:kern w:val="0"/>
+        </w:rPr>
+        <w:pict w14:anchorId="2279F26D">
+          <v:rect id="_x0000_i1075" alt="" style="width:468pt;height:.05pt;mso-width-percent:0;mso-height-percent:0;mso-width-percent:0;mso-height-percent:0" o:hralign="center" o:hrstd="t" o:hr="t" fillcolor="#a0a0a0" stroked="f"/>
         </w:pict>
       </w:r>
     </w:p>
@@ -2139,8 +2251,15 @@
           <w:noProof/>
           <w:kern w:val="0"/>
         </w:rPr>
-        <w:pict w14:anchorId="60A6EDC9">
-          <v:rect id="_x0000_i1030" alt="" style="width:468pt;height:.05pt;mso-width-percent:0;mso-height-percent:0;mso-width-percent:0;mso-height-percent:0" o:hralign="center" o:hrstd="t" o:hr="t" fillcolor="#a0a0a0" stroked="f"/>
+      </w:r>
+      <w:r>
+        <w:rPr>
+          <w:rFonts w:ascii="Times New Roman" w:eastAsia="Times New Roman" w:hAnsi="Times New Roman" w:cs="Times New Roman"/>
+          <w:noProof/>
+          <w:kern w:val="0"/>
+        </w:rPr>
+        <w:pict w14:anchorId="12FF7BD3">
+          <v:rect id="_x0000_i1074" alt="" style="width:468pt;height:.05pt;mso-width-percent:0;mso-height-percent:0;mso-width-percent:0;mso-height-percent:0" o:hralign="center" o:hrstd="t" o:hr="t" fillcolor="#a0a0a0" stroked="f"/>
         </w:pict>
       </w:r>
     </w:p>
@@ -2159,8 +2278,15 @@
           <w:noProof/>
           <w:kern w:val="0"/>
         </w:rPr>
-        <w:pict w14:anchorId="5887BCF4">
-          <v:rect id="_x0000_i1029" alt="" style="width:468pt;height:.05pt;mso-width-percent:0;mso-height-percent:0;mso-width-percent:0;mso-height-percent:0" o:hralign="center" o:hrstd="t" o:hr="t" fillcolor="#a0a0a0" stroked="f"/>
+      </w:r>
+      <w:r>
+        <w:rPr>
+          <w:rFonts w:ascii="Times New Roman" w:eastAsia="Times New Roman" w:hAnsi="Times New Roman" w:cs="Times New Roman"/>
+          <w:noProof/>
+          <w:kern w:val="0"/>
+        </w:rPr>
+        <w:pict w14:anchorId="14BFEA8B">
+          <v:rect id="_x0000_i1073" alt="" style="width:468pt;height:.05pt;mso-width-percent:0;mso-height-percent:0;mso-width-percent:0;mso-height-percent:0" o:hralign="center" o:hrstd="t" o:hr="t" fillcolor="#a0a0a0" stroked="f"/>
         </w:pict>
       </w:r>
     </w:p>
@@ -2247,8 +2373,15 @@
           <w:noProof/>
           <w:kern w:val="0"/>
         </w:rPr>
-        <w:pict w14:anchorId="26C2C43D">
-          <v:rect id="_x0000_i1028" alt="" style="width:468pt;height:.05pt;mso-width-percent:0;mso-height-percent:0;mso-width-percent:0;mso-height-percent:0" o:hralign="center" o:hrstd="t" o:hr="t" fillcolor="#a0a0a0" stroked="f"/>
+      </w:r>
+      <w:r>
+        <w:rPr>
+          <w:rFonts w:ascii="Times New Roman" w:eastAsia="Times New Roman" w:hAnsi="Times New Roman" w:cs="Times New Roman"/>
+          <w:noProof/>
+          <w:kern w:val="0"/>
+        </w:rPr>
+        <w:pict w14:anchorId="62DF87F0">
+          <v:rect id="_x0000_i1072" alt="" style="width:468pt;height:.05pt;mso-width-percent:0;mso-height-percent:0;mso-width-percent:0;mso-height-percent:0" o:hralign="center" o:hrstd="t" o:hr="t" fillcolor="#a0a0a0" stroked="f"/>
         </w:pict>
       </w:r>
     </w:p>
@@ -2386,8 +2519,15 @@
           <w:noProof/>
           <w:kern w:val="0"/>
         </w:rPr>
-        <w:pict w14:anchorId="2837D222">
-          <v:rect id="_x0000_i1027" alt="" style="width:468pt;height:.05pt;mso-width-percent:0;mso-height-percent:0;mso-width-percent:0;mso-height-percent:0" o:hralign="center" o:hrstd="t" o:hr="t" fillcolor="#a0a0a0" stroked="f"/>
+      </w:r>
+      <w:r>
+        <w:rPr>
+          <w:rFonts w:ascii="Times New Roman" w:eastAsia="Times New Roman" w:hAnsi="Times New Roman" w:cs="Times New Roman"/>
+          <w:noProof/>
+          <w:kern w:val="0"/>
+        </w:rPr>
+        <w:pict w14:anchorId="517811D3">
+          <v:rect id="_x0000_i1071" alt="" style="width:468pt;height:.05pt;mso-width-percent:0;mso-height-percent:0;mso-width-percent:0;mso-height-percent:0" o:hralign="center" o:hrstd="t" o:hr="t" fillcolor="#a0a0a0" stroked="f"/>
         </w:pict>
       </w:r>
     </w:p>
@@ -2525,8 +2665,15 @@
           <w:noProof/>
           <w:kern w:val="0"/>
         </w:rPr>
-        <w:pict w14:anchorId="7533A9B6">
-          <v:rect id="_x0000_i1026" alt="" style="width:468pt;height:.05pt;mso-width-percent:0;mso-height-percent:0;mso-width-percent:0;mso-height-percent:0" o:hralign="center" o:hrstd="t" o:hr="t" fillcolor="#a0a0a0" stroked="f"/>
+      </w:r>
+      <w:r>
+        <w:rPr>
+          <w:rFonts w:ascii="Times New Roman" w:eastAsia="Times New Roman" w:hAnsi="Times New Roman" w:cs="Times New Roman"/>
+          <w:noProof/>
+          <w:kern w:val="0"/>
+        </w:rPr>
+        <w:pict w14:anchorId="0198781D">
+          <v:rect id="_x0000_i1070" alt="" style="width:468pt;height:.05pt;mso-width-percent:0;mso-height-percent:0;mso-width-percent:0;mso-height-percent:0" o:hralign="center" o:hrstd="t" o:hr="t" fillcolor="#a0a0a0" stroked="f"/>
         </w:pict>
       </w:r>
     </w:p>
@@ -2664,8 +2811,15 @@
           <w:noProof/>
           <w:kern w:val="0"/>
         </w:rPr>
-        <w:pict w14:anchorId="657F22CA">
-          <v:rect id="_x0000_i1025" alt="" style="width:468pt;height:.05pt;mso-width-percent:0;mso-height-percent:0;mso-width-percent:0;mso-height-percent:0" o:hralign="center" o:hrstd="t" o:hr="t" fillcolor="#a0a0a0" stroked="f"/>
+      </w:r>
+      <w:r>
+        <w:rPr>
+          <w:rFonts w:ascii="Times New Roman" w:eastAsia="Times New Roman" w:hAnsi="Times New Roman" w:cs="Times New Roman"/>
+          <w:noProof/>
+          <w:kern w:val="0"/>
+        </w:rPr>
+        <w:pict w14:anchorId="1F4B777C">
+          <v:rect id="_x0000_i1069" alt="" style="width:468pt;height:.05pt;mso-width-percent:0;mso-height-percent:0;mso-width-percent:0;mso-height-percent:0" o:hralign="center" o:hrstd="t" o:hr="t" fillcolor="#a0a0a0" stroked="f"/>
         </w:pict>
       </w:r>
     </w:p>

</xml_diff>